<commit_message>
some files of lab6 changed
</commit_message>
<xml_diff>
--- a/1-2 OPD/lab6/ОПД Лабораторная работа 6.docx
+++ b/1-2 OPD/lab6/ОПД Лабораторная работа 6.docx
@@ -1925,8 +1925,7 @@
           <w:sz w:val="19"/>
           <w:szCs w:val="19"/>
         </w:rPr>
-        <w:br/>
-        <w:t xml:space="preserve">       EI</w:t>
+        <w:t xml:space="preserve"> </w:t>
       </w:r>
       <w:r>
         <w:rPr>
@@ -2145,34 +2144,18 @@
       </w:r>
       <w:r>
         <w:rPr>
-          <w:color w:val="BCBEC4"/>
-          <w:sz w:val="19"/>
-          <w:szCs w:val="19"/>
-        </w:rPr>
-        <w:br/>
-        <w:t xml:space="preserve">       EI</w:t>
-      </w:r>
-      <w:r>
-        <w:rPr>
           <w:rFonts w:ascii="JetBrains Mono" w:hAnsi="JetBrains Mono" w:cs="JetBrains Mono"/>
           <w:color w:val="BCBEC4"/>
         </w:rPr>
-        <w:br/>
-        <w:t xml:space="preserve">     </w:t>
+        <w:t xml:space="preserve"> </w:t>
       </w:r>
       <w:r>
         <w:rPr>
           <w:rFonts w:ascii="JetBrains Mono" w:hAnsi="JetBrains Mono" w:cs="JetBrains Mono"/>
           <w:color w:val="BCBEC4"/>
         </w:rPr>
-        <w:t xml:space="preserve">           </w:t>
-      </w:r>
-      <w:r>
-        <w:rPr>
-          <w:rFonts w:ascii="JetBrains Mono" w:hAnsi="JetBrains Mono" w:cs="JetBrains Mono"/>
-          <w:color w:val="BCBEC4"/>
-        </w:rPr>
-        <w:t xml:space="preserve"> </w:t>
+        <w:br/>
+        <w:t xml:space="preserve">                 </w:t>
       </w:r>
       <w:r>
         <w:rPr>
@@ -2506,61 +2489,61 @@
       </w:pPr>
       <w:bookmarkStart w:id="4" w:name="_Toc196856149"/>
       <w:r>
+        <w:t>Расположение данных в памяти</w:t>
+      </w:r>
+      <w:bookmarkEnd w:id="4"/>
+    </w:p>
+    <w:p>
+      <w:pPr>
+        <w:rPr>
+          <w:lang w:val="ru-RU"/>
+        </w:rPr>
+      </w:pPr>
+      <w:r>
+        <w:rPr>
+          <w:lang w:val="ru-RU"/>
+        </w:rPr>
+        <w:t>Векторы прерываний</w:t>
+      </w:r>
+      <w:r>
+        <w:rPr>
+          <w:lang w:val="ru-RU"/>
+        </w:rPr>
+        <w:t>: 0</w:t>
+      </w:r>
+      <w:r>
+        <w:t>x</w:t>
+      </w:r>
+      <w:r>
+        <w:rPr>
+          <w:lang w:val="ru-RU"/>
+        </w:rPr>
+        <w:t>00 – 0</w:t>
+      </w:r>
+      <w:r>
+        <w:t>x</w:t>
+      </w:r>
+      <w:r>
+        <w:rPr>
+          <w:lang w:val="ru-RU"/>
+        </w:rPr>
+        <w:t>0</w:t>
+      </w:r>
+      <w:r>
+        <w:t>FF</w:t>
+      </w:r>
+    </w:p>
+    <w:p>
+      <w:pPr>
+        <w:rPr>
+          <w:lang w:val="ru-RU"/>
+        </w:rPr>
+      </w:pPr>
+      <w:r>
+        <w:rPr>
+          <w:lang w:val="ru-RU"/>
+        </w:rPr>
         <w:lastRenderedPageBreak/>
-        <w:t>Расположение данных в памяти</w:t>
-      </w:r>
-      <w:bookmarkEnd w:id="4"/>
-    </w:p>
-    <w:p>
-      <w:pPr>
-        <w:rPr>
-          <w:lang w:val="ru-RU"/>
-        </w:rPr>
-      </w:pPr>
-      <w:r>
-        <w:rPr>
-          <w:lang w:val="ru-RU"/>
-        </w:rPr>
-        <w:t>Векторы прерываний</w:t>
-      </w:r>
-      <w:r>
-        <w:rPr>
-          <w:lang w:val="ru-RU"/>
-        </w:rPr>
-        <w:t>: 0</w:t>
-      </w:r>
-      <w:r>
-        <w:t>x</w:t>
-      </w:r>
-      <w:r>
-        <w:rPr>
-          <w:lang w:val="ru-RU"/>
-        </w:rPr>
-        <w:t>00 – 0</w:t>
-      </w:r>
-      <w:r>
-        <w:t>x</w:t>
-      </w:r>
-      <w:r>
-        <w:rPr>
-          <w:lang w:val="ru-RU"/>
-        </w:rPr>
-        <w:t>0</w:t>
-      </w:r>
-      <w:r>
-        <w:t>FF</w:t>
-      </w:r>
-    </w:p>
-    <w:p>
-      <w:pPr>
-        <w:rPr>
-          <w:lang w:val="ru-RU"/>
-        </w:rPr>
-      </w:pPr>
-      <w:r>
-        <w:rPr>
-          <w:lang w:val="ru-RU"/>
-        </w:rPr>
         <w:t>Переменные</w:t>
       </w:r>
       <w:r>
@@ -3967,7 +3950,6 @@
           <w:szCs w:val="28"/>
           <w:lang w:val="ru-RU"/>
         </w:rPr>
-        <w:lastRenderedPageBreak/>
         <w:t xml:space="preserve"> </w:t>
       </w:r>
       <w:r>
@@ -4059,6 +4041,7 @@
           <w:szCs w:val="28"/>
           <w:lang w:val="ru-RU"/>
         </w:rPr>
+        <w:lastRenderedPageBreak/>
         <w:t xml:space="preserve"> Из значения </w:t>
       </w:r>
       <w:r>

</xml_diff>